<commit_message>
added changes to Report.docx
</commit_message>
<xml_diff>
--- a/Report.docx
+++ b/Report.docx
@@ -715,7 +715,19 @@
         <w:rPr>
           <w:rFonts w:ascii="Times New Roman" w:hAnsi="Times New Roman" w:cs="Times New Roman"/>
         </w:rPr>
-        <w:t xml:space="preserve"> library to provide summary statistics and conduct chi-squared tests of independence. For example, the user may pick two variables from the dataset, and the application will output a bar plot displaying the distribution of one variable by the other, a summary statistics table, and the results of a chi-squared test of independence. This method facilitates the user's exploration of the connections between the variables in the dataset and the identification of potentially interesting patterns or trends. In addition, the user may download the data charts. Since the data is sorted and summarised by the two specified variables, this technique of data visualisation can also manage enormous data sets without becoming crowded or difficult to comprehend.</w:t>
+        <w:t xml:space="preserve"> library to provide summary statistics and conduct chi-squared tests of independence. For example, the user may pick two variables from the dataset, and the application will output a bar plot displaying the distribution of one variable by the other, a summary statistics table, and the results of a </w:t>
+      </w:r>
+      <w:r>
+        <w:rPr>
+          <w:rFonts w:ascii="Times New Roman" w:hAnsi="Times New Roman" w:cs="Times New Roman"/>
+        </w:rPr>
+        <w:t>Cramer’s V-</w:t>
+      </w:r>
+      <w:r>
+        <w:rPr>
+          <w:rFonts w:ascii="Times New Roman" w:hAnsi="Times New Roman" w:cs="Times New Roman"/>
+        </w:rPr>
+        <w:t xml:space="preserve"> test of independence. This method facilitates the user's exploration of the connections between the variables in the dataset and the identification of potentially interesting patterns or trends. In addition, the user may download the data charts. Since the data is sorted and summarised by the two specified variables, this technique of data visualisation can also manage enormous data sets without becoming crowded or difficult to comprehend.</w:t>
       </w:r>
     </w:p>
     <w:p>
@@ -996,25 +1008,7 @@
         <w:rPr>
           <w:rFonts w:ascii="Times New Roman" w:hAnsi="Times New Roman" w:cs="Times New Roman"/>
         </w:rPr>
-        <w:t xml:space="preserve">The graph shows that </w:t>
-      </w:r>
-      <w:r>
-        <w:rPr>
-          <w:rFonts w:ascii="Times New Roman" w:hAnsi="Times New Roman" w:cs="Times New Roman"/>
-        </w:rPr>
-        <w:t xml:space="preserve">the female population </w:t>
-      </w:r>
-      <w:r>
-        <w:rPr>
-          <w:rFonts w:ascii="Times New Roman" w:hAnsi="Times New Roman" w:cs="Times New Roman"/>
-        </w:rPr>
-        <w:t>has been reported to have higher obesity than</w:t>
-      </w:r>
-      <w:r>
-        <w:rPr>
-          <w:rFonts w:ascii="Times New Roman" w:hAnsi="Times New Roman" w:cs="Times New Roman"/>
-        </w:rPr>
-        <w:t xml:space="preserve"> males.</w:t>
+        <w:t>The graph shows that the female population has been reported to have higher obesity than males.</w:t>
       </w:r>
     </w:p>
     <w:p>

</xml_diff>